<commit_message>
Added a reading list
</commit_message>
<xml_diff>
--- a/TimWilliams-2019.docx
+++ b/TimWilliams-2019.docx
@@ -338,9 +338,11 @@
                   <w:szCs w:val="18"/>
                   <w:u w:val="none"/>
                 </w:rPr>
-                <w:t>NovasTaylor@gmail.com </w:t>
+                <w:t>LinkedDataTim@gmail.com </w:t>
               </w:r>
             </w:hyperlink>
+            <w:bookmarkStart w:id="0" w:name="_GoBack"/>
+            <w:bookmarkEnd w:id="0"/>
             <w:r>
               <w:rPr>
                 <w:sz w:val="16"/>
@@ -498,8 +500,18 @@
                   <w:sz w:val="18"/>
                   <w:szCs w:val="18"/>
                 </w:rPr>
-                <w:t>@NovasTaylor</w:t>
+                <w:t>@</w:t>
               </w:r>
+              <w:proofErr w:type="spellStart"/>
+              <w:r>
+                <w:rPr>
+                  <w:color w:val="0000FF"/>
+                  <w:sz w:val="18"/>
+                  <w:szCs w:val="18"/>
+                </w:rPr>
+                <w:t>NovasTaylor</w:t>
+              </w:r>
+              <w:proofErr w:type="spellEnd"/>
             </w:hyperlink>
           </w:p>
           <w:p/>
@@ -642,6 +654,22 @@
               <w:t>Systems Validation</w:t>
             </w:r>
           </w:p>
+          <w:p>
+            <w:pPr>
+              <w:ind w:right="-630"/>
+              <w:rPr>
+                <w:sz w:val="18"/>
+                <w:szCs w:val="18"/>
+              </w:rPr>
+            </w:pPr>
+            <w:r>
+              <w:rPr>
+                <w:sz w:val="18"/>
+                <w:szCs w:val="18"/>
+              </w:rPr>
+              <w:t>Data Visualization</w:t>
+            </w:r>
+          </w:p>
         </w:tc>
       </w:tr>
       <w:tr>
@@ -728,24 +756,8 @@
                 <w:sz w:val="18"/>
                 <w:szCs w:val="18"/>
               </w:rPr>
-              <w:t>R</w:t>
-            </w:r>
-            <w:r>
-              <w:rPr>
-                <w:sz w:val="18"/>
-                <w:szCs w:val="18"/>
-              </w:rPr>
-              <w:t xml:space="preserve">, </w:t>
-            </w:r>
-            <w:proofErr w:type="spellStart"/>
-            <w:r>
-              <w:rPr>
-                <w:sz w:val="18"/>
-                <w:szCs w:val="18"/>
-              </w:rPr>
-              <w:t>RShiny</w:t>
-            </w:r>
-            <w:proofErr w:type="spellEnd"/>
+              <w:t>RDF</w:t>
+            </w:r>
           </w:p>
           <w:p>
             <w:pPr>
@@ -765,7 +777,7 @@
                 <w:sz w:val="18"/>
                 <w:szCs w:val="18"/>
               </w:rPr>
-              <w:t>SAS</w:t>
+              <w:t>OWL</w:t>
             </w:r>
           </w:p>
           <w:p>
@@ -786,30 +798,7 @@
                 <w:sz w:val="18"/>
                 <w:szCs w:val="18"/>
               </w:rPr>
-              <w:t>Prot</w:t>
-            </w:r>
-            <w:r>
-              <w:rPr>
-                <w:rFonts w:cstheme="minorHAnsi"/>
-                <w:sz w:val="18"/>
-                <w:szCs w:val="18"/>
-              </w:rPr>
-              <w:t>é</w:t>
-            </w:r>
-            <w:r>
-              <w:rPr>
-                <w:sz w:val="18"/>
-                <w:szCs w:val="18"/>
-              </w:rPr>
-              <w:t>g</w:t>
-            </w:r>
-            <w:r>
-              <w:rPr>
-                <w:rFonts w:cstheme="minorHAnsi"/>
-                <w:sz w:val="18"/>
-                <w:szCs w:val="18"/>
-              </w:rPr>
-              <w:t>é</w:t>
+              <w:t>SPARQL</w:t>
             </w:r>
           </w:p>
           <w:p>
@@ -830,28 +819,36 @@
                 <w:sz w:val="18"/>
                 <w:szCs w:val="18"/>
               </w:rPr>
-              <w:t xml:space="preserve">RDF </w:t>
-            </w:r>
-            <w:proofErr w:type="spellStart"/>
-            <w:r>
-              <w:rPr>
-                <w:sz w:val="18"/>
-                <w:szCs w:val="18"/>
-              </w:rPr>
-              <w:t>Triplestores</w:t>
-            </w:r>
-            <w:proofErr w:type="spellEnd"/>
-            <w:r>
-              <w:rPr>
-                <w:sz w:val="18"/>
-                <w:szCs w:val="18"/>
-              </w:rPr>
-              <w:t xml:space="preserve"> </w:t>
-            </w:r>
-          </w:p>
-          <w:p>
-            <w:pPr>
-              <w:ind w:right="-630"/>
+              <w:t>Prot</w:t>
+            </w:r>
+            <w:r>
+              <w:rPr>
+                <w:rFonts w:cstheme="minorHAnsi"/>
+                <w:sz w:val="18"/>
+                <w:szCs w:val="18"/>
+              </w:rPr>
+              <w:t>é</w:t>
+            </w:r>
+            <w:r>
+              <w:rPr>
+                <w:sz w:val="18"/>
+                <w:szCs w:val="18"/>
+              </w:rPr>
+              <w:t>g</w:t>
+            </w:r>
+            <w:r>
+              <w:rPr>
+                <w:rFonts w:cstheme="minorHAnsi"/>
+                <w:sz w:val="18"/>
+                <w:szCs w:val="18"/>
+              </w:rPr>
+              <w:t>é</w:t>
+            </w:r>
+          </w:p>
+          <w:p>
+            <w:pPr>
+              <w:pStyle w:val="ListParagraph"/>
+              <w:ind w:left="162" w:right="-630"/>
               <w:rPr>
                 <w:sz w:val="18"/>
                 <w:szCs w:val="18"/>
@@ -881,7 +878,14 @@
                 <w:sz w:val="18"/>
                 <w:szCs w:val="18"/>
               </w:rPr>
-              <w:t>RDF</w:t>
+              <w:t>R</w:t>
+            </w:r>
+            <w:r>
+              <w:rPr>
+                <w:sz w:val="18"/>
+                <w:szCs w:val="18"/>
+              </w:rPr>
+              <w:t>, R Shiny</w:t>
             </w:r>
           </w:p>
           <w:p>
@@ -902,28 +906,7 @@
                 <w:sz w:val="18"/>
                 <w:szCs w:val="18"/>
               </w:rPr>
-              <w:t>OWL</w:t>
-            </w:r>
-          </w:p>
-          <w:p>
-            <w:pPr>
-              <w:pStyle w:val="ListParagraph"/>
-              <w:numPr>
-                <w:ilvl w:val="0"/>
-                <w:numId w:val="3"/>
-              </w:numPr>
-              <w:ind w:left="162" w:right="-630" w:hanging="108"/>
-              <w:rPr>
-                <w:sz w:val="18"/>
-                <w:szCs w:val="18"/>
-              </w:rPr>
-            </w:pPr>
-            <w:r>
-              <w:rPr>
-                <w:sz w:val="18"/>
-                <w:szCs w:val="18"/>
-              </w:rPr>
-              <w:t>SPARQL</w:t>
+              <w:t>SAS</w:t>
             </w:r>
           </w:p>
           <w:p>
@@ -2848,6 +2831,27 @@
                 <w:sz w:val="18"/>
                 <w:szCs w:val="18"/>
               </w:rPr>
+              <w:t>Knowledge Graph proofs of concept (RDF, Neo4j, D3js)</w:t>
+            </w:r>
+          </w:p>
+          <w:p>
+            <w:pPr>
+              <w:pStyle w:val="ListParagraph"/>
+              <w:numPr>
+                <w:ilvl w:val="0"/>
+                <w:numId w:val="1"/>
+              </w:numPr>
+              <w:ind w:left="340" w:hanging="180"/>
+              <w:rPr>
+                <w:sz w:val="18"/>
+                <w:szCs w:val="18"/>
+              </w:rPr>
+            </w:pPr>
+            <w:r>
+              <w:rPr>
+                <w:sz w:val="18"/>
+                <w:szCs w:val="18"/>
+              </w:rPr>
               <w:t>Business Lead: Validated R Studio and R Shiny platform deployment</w:t>
             </w:r>
           </w:p>
@@ -3014,8 +3018,6 @@
               </w:rPr>
               <w:t>s</w:t>
             </w:r>
-            <w:bookmarkStart w:id="0" w:name="_GoBack"/>
-            <w:bookmarkEnd w:id="0"/>
             <w:r>
               <w:rPr>
                 <w:sz w:val="18"/>

</xml_diff>